<commit_message>
added remaining notes to 20220330 draft
</commit_message>
<xml_diff>
--- a/analysis/paper/paper_20220330.docx
+++ b/analysis/paper/paper_20220330.docx
@@ -6,8 +6,23 @@
       <w:pPr>
         <w:pStyle w:val="Title"/>
       </w:pPr>
-      <w:r>
-        <w:t>Northern Pikeminnow Abundance in Deadwater Slough, Salmon River, Idaho, and Potential Impacts to Local Chinook Salmon Populations</w:t>
+      <w:commentRangeStart w:id="0"/>
+      <w:r>
+        <w:t>Northern</w:t>
+      </w:r>
+      <w:commentRangeEnd w:id="0"/>
+      <w:r>
+        <w:rPr>
+          <w:rStyle w:val="CommentReference"/>
+          <w:rFonts w:eastAsiaTheme="minorHAnsi" w:cstheme="minorBidi"/>
+          <w:b w:val="0"/>
+          <w:bCs w:val="0"/>
+          <w:color w:val="auto"/>
+        </w:rPr>
+        <w:commentReference w:id="0"/>
+      </w:r>
+      <w:r>
+        <w:t xml:space="preserve"> Pikeminnow Abundance in Deadwater Slough, Salmon River, Idaho, and Potential Impacts to Local Chinook Salmon Populations</w:t>
       </w:r>
     </w:p>
     <w:p>
@@ -146,14 +161,14 @@
       <w:r>
         <w:t xml:space="preserve"> Correspondence: </w:t>
       </w:r>
-      <w:hyperlink r:id="rId7">
+      <w:hyperlink r:id="rId11">
         <w:r>
           <w:rPr>
             <w:rStyle w:val="Hyperlink"/>
           </w:rPr>
           <w:t>Michael W. Ackerman &lt;</w:t>
         </w:r>
-        <w:hyperlink r:id="rId8">
+        <w:hyperlink r:id="rId12">
           <w:r>
             <w:rPr>
               <w:rStyle w:val="Hyperlink"/>
@@ -186,7 +201,7 @@
       <w:pPr>
         <w:pStyle w:val="Heading2"/>
       </w:pPr>
-      <w:bookmarkStart w:id="0" w:name="abstract"/>
+      <w:bookmarkStart w:id="1" w:name="abstract"/>
       <w:r>
         <w:lastRenderedPageBreak/>
         <w:t>Abstract</w:t>
@@ -220,7 +235,7 @@
       <w:r>
         <w:t xml:space="preserve"> Salmon was predicted to reduce adult returns by 377 (95% CI: 161 - 935). </w:t>
       </w:r>
-      <w:commentRangeStart w:id="1"/>
+      <w:commentRangeStart w:id="2"/>
       <w:r>
         <w:t>Given the relatively</w:t>
       </w:r>
@@ -235,20 +250,20 @@
       <w:r>
         <w:t xml:space="preserve"> and potential consumption rates of Northern Pikeminnow in Deadwater Slough suggest predation likely has consequential impacts on Chinook Salmon in the Upper Salmon River major population group.</w:t>
       </w:r>
-      <w:commentRangeEnd w:id="1"/>
+      <w:commentRangeEnd w:id="2"/>
       <w:r>
         <w:rPr>
           <w:rStyle w:val="CommentReference"/>
         </w:rPr>
-        <w:commentReference w:id="1"/>
+        <w:commentReference w:id="2"/>
       </w:r>
     </w:p>
     <w:p>
       <w:pPr>
         <w:pStyle w:val="Heading1"/>
       </w:pPr>
-      <w:bookmarkStart w:id="2" w:name="introduction"/>
-      <w:bookmarkEnd w:id="0"/>
+      <w:bookmarkStart w:id="3" w:name="introduction"/>
+      <w:bookmarkEnd w:id="1"/>
       <w:r>
         <w:lastRenderedPageBreak/>
         <w:t>Introduct</w:t>
@@ -307,7 +322,7 @@
       <w:r>
         <w:t>ration has a significant negative impact on the overall population and success of recovery</w:t>
       </w:r>
-      <w:ins w:id="3" w:author="Mike Ackerman" w:date="2022-03-30T14:53:00Z">
+      <w:ins w:id="4" w:author="Mike Ackerman" w:date="2022-03-30T14:53:00Z">
         <w:r>
           <w:t xml:space="preserve"> efforts</w:t>
         </w:r>
@@ -315,16 +330,16 @@
       <w:r>
         <w:t xml:space="preserve"> </w:t>
       </w:r>
-      <w:commentRangeStart w:id="4"/>
+      <w:commentRangeStart w:id="5"/>
       <w:r>
         <w:t>(Fresh et al. 2003; Winther et al. 2020)</w:t>
       </w:r>
-      <w:commentRangeEnd w:id="4"/>
+      <w:commentRangeEnd w:id="5"/>
       <w:r>
         <w:rPr>
           <w:rStyle w:val="CommentReference"/>
         </w:rPr>
-        <w:commentReference w:id="4"/>
+        <w:commentReference w:id="5"/>
       </w:r>
       <w:r>
         <w:t>. Dams and reservoirs in the Columbia River are the primary locations associated with high rates of piscine predation on salm</w:t>
@@ -429,27 +444,27 @@
       <w:r>
         <w:t xml:space="preserve">reek, Yankee Fork Salmon River, East Fork Salmon River, Salmon River (mainstem below Redfish Lake Creek), Pahsimeroi River, Lemhi River, and North Fork Salmon River populations (National Oceanic and Atmospheric Administration 2017). </w:t>
       </w:r>
-      <w:commentRangeStart w:id="5"/>
       <w:commentRangeStart w:id="6"/>
+      <w:commentRangeStart w:id="7"/>
       <w:r>
         <w:t>The Lemhi River histori</w:t>
       </w:r>
       <w:r>
         <w:t>cally contained the largest Chinook Salmon population within the MPG and is therefore a prioritized candidate for restoration of natural processes (Zimmerman et al. 2012).</w:t>
       </w:r>
-      <w:commentRangeEnd w:id="5"/>
+      <w:commentRangeEnd w:id="6"/>
       <w:r>
         <w:rPr>
           <w:rStyle w:val="CommentReference"/>
         </w:rPr>
-        <w:commentReference w:id="5"/>
-      </w:r>
-      <w:commentRangeEnd w:id="6"/>
+        <w:commentReference w:id="6"/>
+      </w:r>
+      <w:commentRangeEnd w:id="7"/>
       <w:r>
         <w:rPr>
           <w:rStyle w:val="CommentReference"/>
         </w:rPr>
-        <w:commentReference w:id="6"/>
+        <w:commentReference w:id="7"/>
       </w:r>
     </w:p>
     <w:p>
@@ -560,24 +575,24 @@
       <w:r>
         <w:t xml:space="preserve">pact adult returns to the Upper Salmon </w:t>
       </w:r>
-      <w:commentRangeStart w:id="7"/>
       <w:commentRangeStart w:id="8"/>
+      <w:commentRangeStart w:id="9"/>
       <w:r>
         <w:t>MPG</w:t>
       </w:r>
-      <w:commentRangeEnd w:id="7"/>
+      <w:commentRangeEnd w:id="8"/>
       <w:r>
         <w:rPr>
           <w:rStyle w:val="CommentReference"/>
         </w:rPr>
-        <w:commentReference w:id="7"/>
-      </w:r>
-      <w:commentRangeEnd w:id="8"/>
+        <w:commentReference w:id="8"/>
+      </w:r>
+      <w:commentRangeEnd w:id="9"/>
       <w:r>
         <w:rPr>
           <w:rStyle w:val="CommentReference"/>
         </w:rPr>
-        <w:commentReference w:id="8"/>
+        <w:commentReference w:id="9"/>
       </w:r>
       <w:r>
         <w:t>.</w:t>
@@ -587,8 +602,8 @@
       <w:pPr>
         <w:pStyle w:val="Heading1"/>
       </w:pPr>
-      <w:bookmarkStart w:id="9" w:name="methods"/>
-      <w:bookmarkEnd w:id="2"/>
+      <w:bookmarkStart w:id="10" w:name="methods"/>
+      <w:bookmarkEnd w:id="3"/>
       <w:r>
         <w:lastRenderedPageBreak/>
         <w:t>Methods</w:t>
@@ -598,7 +613,7 @@
       <w:pPr>
         <w:pStyle w:val="Heading2"/>
       </w:pPr>
-      <w:bookmarkStart w:id="10" w:name="study-site"/>
+      <w:bookmarkStart w:id="11" w:name="study-site"/>
       <w:r>
         <w:t>Study Site</w:t>
       </w:r>
@@ -621,8 +636,8 @@
       <w:pPr>
         <w:pStyle w:val="Heading2"/>
       </w:pPr>
-      <w:bookmarkStart w:id="11" w:name="northern-pikeminnow-demographics"/>
-      <w:bookmarkEnd w:id="10"/>
+      <w:bookmarkStart w:id="12" w:name="northern-pikeminnow-demographics"/>
+      <w:bookmarkEnd w:id="11"/>
       <w:r>
         <w:t>Northern Pikeminnow Demographics</w:t>
       </w:r>
@@ -1831,8 +1846,8 @@
       <w:pPr>
         <w:pStyle w:val="Heading2"/>
       </w:pPr>
-      <w:bookmarkStart w:id="12" w:name="stomach-contents"/>
-      <w:bookmarkEnd w:id="11"/>
+      <w:bookmarkStart w:id="13" w:name="stomach-contents"/>
+      <w:bookmarkEnd w:id="12"/>
       <w:r>
         <w:lastRenderedPageBreak/>
         <w:t>Stomach Contents</w:t>
@@ -1859,8 +1874,8 @@
       <w:pPr>
         <w:pStyle w:val="Heading2"/>
       </w:pPr>
-      <w:bookmarkStart w:id="13" w:name="fish-consumption-potential"/>
-      <w:bookmarkEnd w:id="12"/>
+      <w:bookmarkStart w:id="14" w:name="fish-consumption-potential"/>
+      <w:bookmarkEnd w:id="13"/>
       <w:r>
         <w:t>Fish Consumption Potential</w:t>
       </w:r>
@@ -2098,8 +2113,8 @@
       <w:pPr>
         <w:pStyle w:val="Heading2"/>
       </w:pPr>
-      <w:bookmarkStart w:id="14" w:name="impacts-to-chinook-salmon-populations"/>
-      <w:bookmarkEnd w:id="13"/>
+      <w:bookmarkStart w:id="15" w:name="impacts-to-chinook-salmon-populations"/>
+      <w:bookmarkEnd w:id="14"/>
       <w:r>
         <w:t>Impacts to Chinook Salmon Populations</w:t>
       </w:r>
@@ -2172,9 +2187,9 @@
       <w:pPr>
         <w:pStyle w:val="Heading1"/>
       </w:pPr>
-      <w:bookmarkStart w:id="15" w:name="results"/>
-      <w:bookmarkEnd w:id="9"/>
-      <w:bookmarkEnd w:id="14"/>
+      <w:bookmarkStart w:id="16" w:name="results"/>
+      <w:bookmarkEnd w:id="10"/>
+      <w:bookmarkEnd w:id="15"/>
       <w:r>
         <w:t>Results</w:t>
       </w:r>
@@ -2183,7 +2198,7 @@
       <w:pPr>
         <w:pStyle w:val="Heading2"/>
       </w:pPr>
-      <w:bookmarkStart w:id="16" w:name="northern-pikeminnow-demographics-1"/>
+      <w:bookmarkStart w:id="17" w:name="northern-pikeminnow-demographics-1"/>
       <w:r>
         <w:t>Northern Pikeminnow Demographics</w:t>
       </w:r>
@@ -2192,58 +2207,49 @@
       <w:pPr>
         <w:pStyle w:val="FirstParagraph"/>
       </w:pPr>
-      <w:commentRangeStart w:id="17"/>
       <w:commentRangeStart w:id="18"/>
+      <w:commentRangeStart w:id="19"/>
       <w:r>
         <w:t xml:space="preserve">Using hook-and-line angling, we caught 664, 797, and 202 Northern Pikeminnow during the fall 2019, fall 2020, and spring 2021 surveys, respectively, for a total of 1,663 fish. The CPUE was 1.84 for fall 2019, 1.23 for fall 2020, and 0.81 for spring 2021. </w:t>
       </w:r>
-      <w:commentRangeEnd w:id="17"/>
+      <w:commentRangeEnd w:id="18"/>
       <w:r>
         <w:rPr>
           <w:rStyle w:val="CommentReference"/>
         </w:rPr>
-        <w:commentReference w:id="17"/>
-      </w:r>
-      <w:commentRangeEnd w:id="18"/>
+        <w:commentReference w:id="18"/>
+      </w:r>
+      <w:commentRangeEnd w:id="19"/>
       <w:r>
         <w:rPr>
           <w:rStyle w:val="CommentReference"/>
         </w:rPr>
-        <w:commentReference w:id="18"/>
-      </w:r>
-      <w:commentRangeStart w:id="19"/>
+        <w:commentReference w:id="19"/>
+      </w:r>
       <w:commentRangeStart w:id="20"/>
+      <w:commentRangeStart w:id="21"/>
       <w:r>
         <w:t>D</w:t>
       </w:r>
       <w:r>
         <w:t>uring the mark-recapture events, there were eight recaptures in fall 2019, including seven unique individuals and six recaptures in fall 2020, including five unique individuals.</w:t>
       </w:r>
-      <w:commentRangeEnd w:id="19"/>
+      <w:commentRangeEnd w:id="20"/>
       <w:r>
         <w:rPr>
           <w:rStyle w:val="CommentReference"/>
         </w:rPr>
-        <w:commentReference w:id="19"/>
-      </w:r>
-      <w:commentRangeEnd w:id="20"/>
+        <w:commentReference w:id="20"/>
+      </w:r>
+      <w:commentRangeEnd w:id="21"/>
       <w:r>
         <w:rPr>
           <w:rStyle w:val="CommentReference"/>
         </w:rPr>
-        <w:commentReference w:id="20"/>
+        <w:commentReference w:id="21"/>
       </w:r>
       <w:r>
         <w:t xml:space="preserve"> </w:t>
-      </w:r>
-      <w:r>
-        <w:rPr>
-          <w:strike/>
-          <w:rPrChange w:id="21" w:author="Mike Ackerman" w:date="2022-03-30T14:55:00Z">
-            <w:rPr/>
-          </w:rPrChange>
-        </w:rPr>
-        <w:t>Summaries of parameters for both the single census and multiple census mark-re</w:t>
       </w:r>
       <w:r>
         <w:rPr>
@@ -2252,6 +2258,15 @@
             <w:rPr/>
           </w:rPrChange>
         </w:rPr>
+        <w:t>Summaries of parameters for both the single census and multiple census mark-re</w:t>
+      </w:r>
+      <w:r>
+        <w:rPr>
+          <w:strike/>
+          <w:rPrChange w:id="23" w:author="Mike Ackerman" w:date="2022-03-30T14:55:00Z">
+            <w:rPr/>
+          </w:rPrChange>
+        </w:rPr>
         <w:t>capture estimators are provided in Table 2 and Table 3.</w:t>
       </w:r>
     </w:p>
@@ -2265,8 +2280,8 @@
       <w:r>
         <w:t xml:space="preserve">s of Northern Pikeminnow using the unadjusted multiple-census estimator compared to adjusted and single census estimators (Figure 2). </w:t>
       </w:r>
-      <w:commentRangeStart w:id="23"/>
       <w:commentRangeStart w:id="24"/>
+      <w:commentRangeStart w:id="25"/>
       <w:r>
         <w:t>Because our sampling design most closely matched a multiple census estimator and required a small sample size modification</w:t>
       </w:r>
@@ -2277,19 +2292,19 @@
         <w:lastRenderedPageBreak/>
         <w:t>deemed the Schnabel estimates most appropriate.</w:t>
       </w:r>
-      <w:commentRangeEnd w:id="23"/>
+      <w:commentRangeEnd w:id="24"/>
       <w:r>
         <w:rPr>
           <w:rStyle w:val="CommentReference"/>
         </w:rPr>
-        <w:commentReference w:id="23"/>
-      </w:r>
-      <w:commentRangeEnd w:id="24"/>
+        <w:commentReference w:id="24"/>
+      </w:r>
+      <w:commentRangeEnd w:id="25"/>
       <w:r>
         <w:rPr>
           <w:rStyle w:val="CommentReference"/>
         </w:rPr>
-        <w:commentReference w:id="24"/>
+        <w:commentReference w:id="25"/>
       </w:r>
       <w:r>
         <w:t xml:space="preserve"> Accordingly, the mean Northern Pikeminnow abundance for the two fall sampling events was 27,874 (95% CI: 14,244 - 59,388). Using the delayed-mixing Schnabel estimator, the mean fall abundance estimate wa</w:t>
@@ -2343,8 +2358,8 @@
       <w:pPr>
         <w:pStyle w:val="Heading2"/>
       </w:pPr>
-      <w:bookmarkStart w:id="25" w:name="stomach-contents-1"/>
-      <w:bookmarkEnd w:id="16"/>
+      <w:bookmarkStart w:id="26" w:name="stomach-contents-1"/>
+      <w:bookmarkEnd w:id="17"/>
       <w:r>
         <w:t>Stomac</w:t>
       </w:r>
@@ -2370,8 +2385,8 @@
       <w:pPr>
         <w:pStyle w:val="Heading2"/>
       </w:pPr>
-      <w:bookmarkStart w:id="26" w:name="fish-consumption-potential-1"/>
-      <w:bookmarkEnd w:id="25"/>
+      <w:bookmarkStart w:id="27" w:name="fish-consumption-potential-1"/>
+      <w:bookmarkEnd w:id="26"/>
       <w:r>
         <w:t>Fish Consumption Potential</w:t>
       </w:r>
@@ -2404,8 +2419,8 @@
       <w:pPr>
         <w:pStyle w:val="Heading2"/>
       </w:pPr>
-      <w:bookmarkStart w:id="27" w:name="impacts-to-chinook-salmon-populations-1"/>
-      <w:bookmarkEnd w:id="26"/>
+      <w:bookmarkStart w:id="28" w:name="impacts-to-chinook-salmon-populations-1"/>
+      <w:bookmarkEnd w:id="27"/>
       <w:r>
         <w:t>Impacts to Chinook Salmon Populations</w:t>
       </w:r>
@@ -2428,9 +2443,9 @@
       <w:pPr>
         <w:pStyle w:val="Heading1"/>
       </w:pPr>
-      <w:bookmarkStart w:id="28" w:name="discussion"/>
-      <w:bookmarkEnd w:id="15"/>
-      <w:bookmarkEnd w:id="27"/>
+      <w:bookmarkStart w:id="29" w:name="discussion"/>
+      <w:bookmarkEnd w:id="16"/>
+      <w:bookmarkEnd w:id="28"/>
       <w:r>
         <w:t>Discussion</w:t>
       </w:r>
@@ -2439,7 +2454,7 @@
       <w:pPr>
         <w:pStyle w:val="Heading2"/>
       </w:pPr>
-      <w:bookmarkStart w:id="29" w:name="mark-recapture-models"/>
+      <w:bookmarkStart w:id="30" w:name="mark-recapture-models"/>
       <w:r>
         <w:t>Mark-Recapture Models</w:t>
       </w:r>
@@ -2546,8 +2561,8 @@
       <w:pPr>
         <w:pStyle w:val="Heading2"/>
       </w:pPr>
-      <w:bookmarkStart w:id="30" w:name="stomach-contents-2"/>
-      <w:bookmarkEnd w:id="29"/>
+      <w:bookmarkStart w:id="31" w:name="stomach-contents-2"/>
+      <w:bookmarkEnd w:id="30"/>
       <w:r>
         <w:t>Stomach Contents</w:t>
       </w:r>
@@ -2626,8 +2641,8 @@
       <w:pPr>
         <w:pStyle w:val="Heading2"/>
       </w:pPr>
-      <w:bookmarkStart w:id="31" w:name="bioenergetics"/>
-      <w:bookmarkEnd w:id="30"/>
+      <w:bookmarkStart w:id="32" w:name="bioenergetics"/>
+      <w:bookmarkEnd w:id="31"/>
       <w:r>
         <w:lastRenderedPageBreak/>
         <w:t>Bioenergetics</w:t>
@@ -2666,8 +2681,8 @@
       <w:pPr>
         <w:pStyle w:val="Heading2"/>
       </w:pPr>
-      <w:bookmarkStart w:id="32" w:name="potential-impacts-to-salmon-populations"/>
-      <w:bookmarkEnd w:id="31"/>
+      <w:bookmarkStart w:id="33" w:name="potential-impacts-to-salmon-populations"/>
+      <w:bookmarkEnd w:id="32"/>
       <w:r>
         <w:lastRenderedPageBreak/>
         <w:t>Potential Impacts to Salmon Populations</w:t>
@@ -2724,13 +2739,13 @@
       <w:pPr>
         <w:pStyle w:val="Heading2"/>
       </w:pPr>
-      <w:bookmarkStart w:id="33" w:name="avian-predation"/>
-      <w:bookmarkEnd w:id="32"/>
-      <w:commentRangeStart w:id="34"/>
+      <w:bookmarkStart w:id="34" w:name="avian-predation"/>
+      <w:bookmarkEnd w:id="33"/>
+      <w:commentRangeStart w:id="35"/>
       <w:r>
         <w:t>Avian Predation</w:t>
       </w:r>
-      <w:commentRangeEnd w:id="34"/>
+      <w:commentRangeEnd w:id="35"/>
       <w:r>
         <w:rPr>
           <w:rStyle w:val="CommentReference"/>
@@ -2739,7 +2754,7 @@
           <w:bCs w:val="0"/>
           <w:color w:val="auto"/>
         </w:rPr>
-        <w:commentReference w:id="34"/>
+        <w:commentReference w:id="35"/>
       </w:r>
     </w:p>
     <w:p>
@@ -2863,8 +2878,8 @@
       <w:pPr>
         <w:pStyle w:val="Heading2"/>
       </w:pPr>
-      <w:bookmarkStart w:id="35" w:name="management-implications"/>
-      <w:bookmarkEnd w:id="33"/>
+      <w:bookmarkStart w:id="36" w:name="management-implications"/>
+      <w:bookmarkEnd w:id="34"/>
       <w:r>
         <w:t>Management Implicati</w:t>
       </w:r>
@@ -2914,8 +2929,8 @@
       <w:pPr>
         <w:pStyle w:val="Heading2"/>
       </w:pPr>
-      <w:bookmarkStart w:id="36" w:name="conclusions"/>
-      <w:bookmarkEnd w:id="35"/>
+      <w:bookmarkStart w:id="37" w:name="conclusions"/>
+      <w:bookmarkEnd w:id="36"/>
       <w:r>
         <w:t>Conclusions</w:t>
       </w:r>
@@ -2953,9 +2968,9 @@
       <w:pPr>
         <w:pStyle w:val="Heading1"/>
       </w:pPr>
-      <w:bookmarkStart w:id="37" w:name="acknowledgements"/>
-      <w:bookmarkEnd w:id="28"/>
-      <w:bookmarkEnd w:id="36"/>
+      <w:bookmarkStart w:id="38" w:name="acknowledgements"/>
+      <w:bookmarkEnd w:id="29"/>
+      <w:bookmarkEnd w:id="37"/>
       <w:r>
         <w:lastRenderedPageBreak/>
         <w:t>Acknowledgements</w:t>
@@ -2987,8 +3002,8 @@
       <w:pPr>
         <w:pStyle w:val="Heading1"/>
       </w:pPr>
-      <w:bookmarkStart w:id="38" w:name="literature-cited"/>
-      <w:bookmarkEnd w:id="37"/>
+      <w:bookmarkStart w:id="39" w:name="literature-cited"/>
+      <w:bookmarkEnd w:id="38"/>
       <w:r>
         <w:lastRenderedPageBreak/>
         <w:t>Literature Cited</w:t>
@@ -2998,8 +3013,8 @@
       <w:pPr>
         <w:pStyle w:val="Bibliography"/>
       </w:pPr>
-      <w:bookmarkStart w:id="39" w:name="ref-Ackerman2018"/>
-      <w:bookmarkStart w:id="40" w:name="refs"/>
+      <w:bookmarkStart w:id="40" w:name="ref-Ackerman2018"/>
+      <w:bookmarkStart w:id="41" w:name="refs"/>
       <w:r>
         <w:t>Ackerman, M. W., G. A. Axel, R. A. Carmichael, and K. See. 2018. Movement and distribution of sp/sum Chinook Salmon presmolts in the mainstem Salmon River, pilot study. Technical repor</w:t>
       </w:r>
@@ -3011,8 +3026,8 @@
       <w:pPr>
         <w:pStyle w:val="Bibliography"/>
       </w:pPr>
-      <w:bookmarkStart w:id="41" w:name="ref-Atlas2021"/>
-      <w:bookmarkEnd w:id="39"/>
+      <w:bookmarkStart w:id="42" w:name="ref-Atlas2021"/>
+      <w:bookmarkEnd w:id="40"/>
       <w:r>
         <w:t>Atlas, W. I., N. C. Ban, J. W. Moore, A. M. Tuohy, S. Greening, A. J. Reid, N. Morven, E. White, W. G. Housty, J. A. Housty, C. N. Service, L. Greba, S. Harrison, C. Sharpe, K. I. R. Butts, W.</w:t>
       </w:r>
@@ -3034,8 +3049,8 @@
       <w:pPr>
         <w:pStyle w:val="Bibliography"/>
       </w:pPr>
-      <w:bookmarkStart w:id="42" w:name="ref-Axel2015"/>
-      <w:bookmarkEnd w:id="41"/>
+      <w:bookmarkStart w:id="43" w:name="ref-Axel2015"/>
+      <w:bookmarkEnd w:id="42"/>
       <w:r>
         <w:t>Axel, G. A., M. Peterson, C.</w:t>
       </w:r>
@@ -3053,8 +3068,8 @@
       <w:pPr>
         <w:pStyle w:val="Bibliography"/>
       </w:pPr>
-      <w:bookmarkStart w:id="43" w:name="ref-Beamesderfer1996"/>
-      <w:bookmarkEnd w:id="42"/>
+      <w:bookmarkStart w:id="44" w:name="ref-Beamesderfer1996"/>
+      <w:bookmarkEnd w:id="43"/>
       <w:r>
         <w:t>Beamesderfer, C. P., D. L. Ward, and A. A. Nigro. 1996. Evaluation of the biological basis for a predator control program on Northern Pikeminnow (</w:t>
       </w:r>
@@ -3086,8 +3101,8 @@
       <w:pPr>
         <w:pStyle w:val="Bibliography"/>
       </w:pPr>
-      <w:bookmarkStart w:id="44" w:name="ref-Beamesderfer1991"/>
-      <w:bookmarkEnd w:id="43"/>
+      <w:bookmarkStart w:id="45" w:name="ref-Beamesderfer1991"/>
+      <w:bookmarkEnd w:id="44"/>
       <w:r>
         <w:t>Beamesderfer, R. C., and B. E. Rieman. 1991. Abundance and distribution of Northern Squawfish, Walleyes, and Smallmouth Bass in John Day Reservoir, Columbia River. Transactions of the American Fisheries Society 120:439–447.</w:t>
       </w:r>
@@ -3096,8 +3111,8 @@
       <w:pPr>
         <w:pStyle w:val="Bibliography"/>
       </w:pPr>
-      <w:bookmarkStart w:id="45" w:name="ref-Clark2020"/>
-      <w:bookmarkEnd w:id="44"/>
+      <w:bookmarkStart w:id="46" w:name="ref-Clark2020"/>
+      <w:bookmarkEnd w:id="45"/>
       <w:r>
         <w:lastRenderedPageBreak/>
         <w:t>Cl</w:t>
@@ -3110,8 +3125,8 @@
       <w:pPr>
         <w:pStyle w:val="Bibliography"/>
       </w:pPr>
-      <w:bookmarkStart w:id="46" w:name="ref-Copeland2014a"/>
-      <w:bookmarkEnd w:id="45"/>
+      <w:bookmarkStart w:id="47" w:name="ref-Copeland2014a"/>
+      <w:bookmarkEnd w:id="46"/>
       <w:r>
         <w:t>Copeland, T., M. W. Ackerman, M. P. Corsi, P. K</w:t>
       </w:r>
@@ -3123,8 +3138,8 @@
       <w:pPr>
         <w:pStyle w:val="Bibliography"/>
       </w:pPr>
-      <w:bookmarkStart w:id="47" w:name="ref-Crozier2020"/>
-      <w:bookmarkEnd w:id="46"/>
+      <w:bookmarkStart w:id="48" w:name="ref-Crozier2020"/>
+      <w:bookmarkEnd w:id="47"/>
       <w:r>
         <w:t>Crozier, L. G., J. E. Siegel, L. E.</w:t>
       </w:r>
@@ -3136,8 +3151,8 @@
       <w:pPr>
         <w:pStyle w:val="Bibliography"/>
       </w:pPr>
-      <w:bookmarkStart w:id="48" w:name="ref-Deslauriers2017"/>
-      <w:bookmarkEnd w:id="47"/>
+      <w:bookmarkStart w:id="49" w:name="ref-Deslauriers2017"/>
+      <w:bookmarkEnd w:id="48"/>
       <w:r>
         <w:t>Deslauriers, D., S. R. Chipps, J. E. Breck, J. A. Rice, and C. P. Madenjian. 2017. Fish Bioenergetics 4.0: An R-based modeling application. Fisheries 42(11):586–596.</w:t>
       </w:r>
@@ -3146,8 +3161,8 @@
       <w:pPr>
         <w:pStyle w:val="Bibliography"/>
       </w:pPr>
-      <w:bookmarkStart w:id="49" w:name="ref-Dodson2013"/>
-      <w:bookmarkEnd w:id="48"/>
+      <w:bookmarkStart w:id="50" w:name="ref-Dodson2013"/>
+      <w:bookmarkEnd w:id="49"/>
       <w:r>
         <w:t>Dodson, J. J., N. Aubin-Horth, V. Thériault, and D. J. Páez. 2013. The evolutionary ecolo</w:t>
       </w:r>
@@ -3159,8 +3174,8 @@
       <w:pPr>
         <w:pStyle w:val="Bibliography"/>
       </w:pPr>
-      <w:bookmarkStart w:id="50" w:name="ref-eBird2021"/>
-      <w:bookmarkEnd w:id="49"/>
+      <w:bookmarkStart w:id="51" w:name="ref-eBird2021"/>
+      <w:bookmarkEnd w:id="50"/>
       <w:r>
         <w:t xml:space="preserve">eBird. 2021. eBird: An online database of bird distribution and abundance [web application]. eBird, Cornell Lab of </w:t>
       </w:r>
@@ -3172,8 +3187,8 @@
       <w:pPr>
         <w:pStyle w:val="Bibliography"/>
       </w:pPr>
-      <w:bookmarkStart w:id="51" w:name="ref-Emerson1973"/>
-      <w:bookmarkEnd w:id="50"/>
+      <w:bookmarkStart w:id="52" w:name="ref-Emerson1973"/>
+      <w:bookmarkEnd w:id="51"/>
       <w:r>
         <w:t>Emerson, J. L. 1973. A history of the Salmon National Forest. United States Forest Service. 194 pp.</w:t>
       </w:r>
@@ -3182,8 +3197,8 @@
       <w:pPr>
         <w:pStyle w:val="Bibliography"/>
       </w:pPr>
-      <w:bookmarkStart w:id="52" w:name="ref-Evans2012"/>
-      <w:bookmarkEnd w:id="51"/>
+      <w:bookmarkStart w:id="53" w:name="ref-Evans2012"/>
+      <w:bookmarkEnd w:id="52"/>
       <w:r>
         <w:lastRenderedPageBreak/>
         <w:t>Evans, A. F., N. J. Hostetter, D. D. Roby, K. Collis, D. E. Lyo</w:t>
@@ -3199,8 +3214,8 @@
       <w:pPr>
         <w:pStyle w:val="Bibliography"/>
       </w:pPr>
-      <w:bookmarkStart w:id="53" w:name="ref-Evans2016"/>
-      <w:bookmarkEnd w:id="52"/>
+      <w:bookmarkStart w:id="54" w:name="ref-Evans2016"/>
+      <w:bookmarkEnd w:id="53"/>
       <w:r>
         <w:t xml:space="preserve">Evans, A. F., Q. Payton, A. Turecek, B. Cramer, K. Collis, D. D. Roby, P. J. Loschl, L. Sullivan, J. Skalski, M. Weiland, and C. Dotson. 2016. Avian predation on juvenile salmonids: Spatial and temporal analysis based on acoustic and passive </w:t>
       </w:r>
@@ -3212,8 +3227,8 @@
       <w:pPr>
         <w:pStyle w:val="Bibliography"/>
       </w:pPr>
-      <w:bookmarkStart w:id="54" w:name="ref-Foster1977"/>
-      <w:bookmarkEnd w:id="53"/>
+      <w:bookmarkStart w:id="55" w:name="ref-Foster1977"/>
+      <w:bookmarkEnd w:id="54"/>
       <w:r>
         <w:t>Foster, J. R. 1977. Pulsed gastric lavage: An efficient method of removing the stomach contents of live fish. The Progressive Fish-Culturist 39(4):166–169.</w:t>
       </w:r>
@@ -3222,8 +3237,8 @@
       <w:pPr>
         <w:pStyle w:val="Bibliography"/>
       </w:pPr>
-      <w:bookmarkStart w:id="55" w:name="ref-Fresh2003"/>
-      <w:bookmarkEnd w:id="54"/>
+      <w:bookmarkStart w:id="56" w:name="ref-Fresh2003"/>
+      <w:bookmarkEnd w:id="55"/>
       <w:r>
         <w:t>Fresh, K</w:t>
       </w:r>
@@ -3235,8 +3250,8 @@
       <w:pPr>
         <w:pStyle w:val="Bibliography"/>
       </w:pPr>
-      <w:bookmarkStart w:id="56" w:name="ref-Frost2000"/>
-      <w:bookmarkEnd w:id="55"/>
+      <w:bookmarkStart w:id="57" w:name="ref-Frost2000"/>
+      <w:bookmarkEnd w:id="56"/>
       <w:r>
         <w:t>Frost, C. N. 2000. A key for identifyi</w:t>
       </w:r>
@@ -3248,8 +3263,8 @@
       <w:pPr>
         <w:pStyle w:val="Bibliography"/>
       </w:pPr>
-      <w:bookmarkStart w:id="57" w:name="ref-Gray2001"/>
-      <w:bookmarkEnd w:id="56"/>
+      <w:bookmarkStart w:id="58" w:name="ref-Gray2001"/>
+      <w:bookmarkEnd w:id="57"/>
       <w:r>
         <w:t>Gray, R. H., and D. D. Dauble. 2001. Some Life History Characteristics of Cyprinids in the Hanford R</w:t>
       </w:r>
@@ -3261,8 +3276,8 @@
       <w:pPr>
         <w:pStyle w:val="Bibliography"/>
       </w:pPr>
-      <w:bookmarkStart w:id="58" w:name="ref-Hansel1988"/>
-      <w:bookmarkEnd w:id="57"/>
+      <w:bookmarkStart w:id="59" w:name="ref-Hansel1988"/>
+      <w:bookmarkEnd w:id="58"/>
       <w:r>
         <w:t>Hansel, H. C., S. D. Duke, P. T. Lofy, and G. A. Gray. 1988. Use of diagnostic bones to identify and estimate original lengths of ingested prey fishes. Transactions of the American Fisheries Societ</w:t>
       </w:r>
@@ -3274,8 +3289,8 @@
       <w:pPr>
         <w:pStyle w:val="Bibliography"/>
       </w:pPr>
-      <w:bookmarkStart w:id="59" w:name="ref-Harnish2014"/>
-      <w:bookmarkEnd w:id="58"/>
+      <w:bookmarkStart w:id="60" w:name="ref-Harnish2014"/>
+      <w:bookmarkEnd w:id="59"/>
       <w:r>
         <w:lastRenderedPageBreak/>
         <w:t>Harnish, R. A., E. D. Green, K. A. Deters, K. D. Ham, Z. Deng, H. Li, B. Rayamajhi, K. W. Jung, and G. A. McMichael. 2014. Survival of wild Hanford Reach and Priest Rapids Hatchery fall Chinook Salmon juveniles in the Columbia River: Predat</w:t>
@@ -3288,8 +3303,8 @@
       <w:pPr>
         <w:pStyle w:val="Bibliography"/>
       </w:pPr>
-      <w:bookmarkStart w:id="60" w:name="ref-Hartleb1995"/>
-      <w:bookmarkEnd w:id="59"/>
+      <w:bookmarkStart w:id="61" w:name="ref-Hartleb1995"/>
+      <w:bookmarkEnd w:id="60"/>
       <w:r>
         <w:t>Hartleb, C. F., and J. R. Moring. 1995. An improved gastric lavage device for removing stomach contents from live fish. Fisheries Research 24(3):261–265.</w:t>
       </w:r>
@@ -3298,8 +3313,8 @@
       <w:pPr>
         <w:pStyle w:val="Bibliography"/>
       </w:pPr>
-      <w:bookmarkStart w:id="61" w:name="ref-Hodgson1988"/>
-      <w:bookmarkEnd w:id="60"/>
+      <w:bookmarkStart w:id="62" w:name="ref-Hodgson1988"/>
+      <w:bookmarkEnd w:id="61"/>
       <w:r>
         <w:t>Hodgson, J. R., and P. A. Cochran. 1988. The effect of sampling methodology on diet analysis in largemouth bass (</w:t>
       </w:r>
@@ -3328,8 +3343,8 @@
       <w:pPr>
         <w:pStyle w:val="Bibliography"/>
       </w:pPr>
-      <w:bookmarkStart w:id="62" w:name="ref-ICTRT2007"/>
-      <w:bookmarkEnd w:id="61"/>
+      <w:bookmarkStart w:id="63" w:name="ref-ICTRT2007"/>
+      <w:bookmarkEnd w:id="62"/>
       <w:r>
         <w:t>Interior Columbia Technical Recovery Team. 2007. Viability criteria for app</w:t>
       </w:r>
@@ -3341,8 +3356,8 @@
       <w:pPr>
         <w:pStyle w:val="Bibliography"/>
       </w:pPr>
-      <w:bookmarkStart w:id="63" w:name="ref-Jurajda2016"/>
-      <w:bookmarkEnd w:id="62"/>
+      <w:bookmarkStart w:id="64" w:name="ref-Jurajda2016"/>
+      <w:bookmarkEnd w:id="63"/>
       <w:r>
         <w:t>Jurajda, P., K. Roche, I. Sedlacek, and L. Vsetickova. 2016. Assemblage charact</w:t>
       </w:r>
@@ -3354,8 +3369,8 @@
       <w:pPr>
         <w:pStyle w:val="Bibliography"/>
       </w:pPr>
-      <w:bookmarkStart w:id="64" w:name="ref-Justice2017"/>
-      <w:bookmarkEnd w:id="63"/>
+      <w:bookmarkStart w:id="65" w:name="ref-Justice2017"/>
+      <w:bookmarkEnd w:id="64"/>
       <w:r>
         <w:t>Justice, C., S. M. White, D. A. McCullough, D. S. Graves, and M. R. Blanchard. 2017. Can stream and riparian restoration offset climate change impacts to salmon populations? Journal of Environmental Management 188(2017):212–227.</w:t>
       </w:r>
@@ -3364,8 +3379,8 @@
       <w:pPr>
         <w:pStyle w:val="Bibliography"/>
       </w:pPr>
-      <w:bookmarkStart w:id="65" w:name="ref-Kamler2001"/>
-      <w:bookmarkEnd w:id="64"/>
+      <w:bookmarkStart w:id="66" w:name="ref-Kamler2001"/>
+      <w:bookmarkEnd w:id="65"/>
       <w:r>
         <w:t>Kamler, J. F., and K. L. Po</w:t>
       </w:r>
@@ -3377,8 +3392,8 @@
       <w:pPr>
         <w:pStyle w:val="Bibliography"/>
       </w:pPr>
-      <w:bookmarkStart w:id="66" w:name="ref-Kinzer2020"/>
-      <w:bookmarkEnd w:id="65"/>
+      <w:bookmarkStart w:id="67" w:name="ref-Kinzer2020"/>
+      <w:bookmarkEnd w:id="66"/>
       <w:r>
         <w:t xml:space="preserve">Kinzer, R., R. Orme, M. Campbell, J. Hargrove, and K. See. 2020. Report to NOAA Fisheries for 5-Year ESA Status Review: Snake River Basin Steelhead and </w:t>
       </w:r>
@@ -3394,8 +3409,8 @@
       <w:pPr>
         <w:pStyle w:val="Bibliography"/>
       </w:pPr>
-      <w:bookmarkStart w:id="67" w:name="ref-Knutsen1999"/>
-      <w:bookmarkEnd w:id="66"/>
+      <w:bookmarkStart w:id="68" w:name="ref-Knutsen1999"/>
+      <w:bookmarkEnd w:id="67"/>
       <w:r>
         <w:t>Knutsen, C. J., and D. L. Ward. 1999. Biological charac</w:t>
       </w:r>
@@ -3407,8 +3422,8 @@
       <w:pPr>
         <w:pStyle w:val="Bibliography"/>
       </w:pPr>
-      <w:bookmarkStart w:id="68" w:name="ref-Krebs1999"/>
-      <w:bookmarkEnd w:id="67"/>
+      <w:bookmarkStart w:id="69" w:name="ref-Krebs1999"/>
+      <w:bookmarkEnd w:id="68"/>
       <w:r>
         <w:t>Krebs, C. J. 1999. Ecological methodology. Addison Welsey Educational Publishe</w:t>
       </w:r>
@@ -3420,8 +3435,8 @@
       <w:pPr>
         <w:pStyle w:val="Bibliography"/>
       </w:pPr>
-      <w:bookmarkStart w:id="69" w:name="ref-Lewis2019"/>
-      <w:bookmarkEnd w:id="68"/>
+      <w:bookmarkStart w:id="70" w:name="ref-Lewis2019"/>
+      <w:bookmarkEnd w:id="69"/>
       <w:r>
         <w:t>Lewis, D. J., S. J. Dundas, D. M. Kling, D. K. Lew, and S. D. Hacker. 2019. The non-market benefits of early and partial gains in managing threatened salmon. PLOS ONE 14(8):e0220260.</w:t>
       </w:r>
@@ -3430,8 +3445,8 @@
       <w:pPr>
         <w:pStyle w:val="Bibliography"/>
       </w:pPr>
-      <w:bookmarkStart w:id="70" w:name="ref-McCann2019"/>
-      <w:bookmarkEnd w:id="69"/>
+      <w:bookmarkStart w:id="71" w:name="ref-McCann2019"/>
+      <w:bookmarkEnd w:id="70"/>
       <w:r>
         <w:t xml:space="preserve">McCann, J., B. Chockley, E. Cooper, B. Hsu, G. </w:t>
       </w:r>
@@ -3446,8 +3461,8 @@
       <w:pPr>
         <w:pStyle w:val="Bibliography"/>
       </w:pPr>
-      <w:bookmarkStart w:id="71" w:name="ref-McElhany2000"/>
-      <w:bookmarkEnd w:id="70"/>
+      <w:bookmarkStart w:id="72" w:name="ref-McElhany2000"/>
+      <w:bookmarkEnd w:id="71"/>
       <w:r>
         <w:t xml:space="preserve">McElhany, P., M. H. Ruckelshaus, M. J. Ford, T. C. Wainwright, and E. P. Bjorkstedt. 2000. Viable salmonid populations and the recovery of evolutionarily significant units. U.S. Department of </w:t>
       </w:r>
@@ -3459,8 +3474,8 @@
       <w:pPr>
         <w:pStyle w:val="Bibliography"/>
       </w:pPr>
-      <w:bookmarkStart w:id="72" w:name="ref-Moss2016"/>
-      <w:bookmarkEnd w:id="71"/>
+      <w:bookmarkStart w:id="73" w:name="ref-Moss2016"/>
+      <w:bookmarkEnd w:id="72"/>
       <w:r>
         <w:t>Moss, J., J. Murphy, E. Fergusson, and R. Heintz. 2016. Allometric relationships between body size and energy density of juvenile Chinook (</w:t>
       </w:r>
@@ -3510,8 +3525,8 @@
       <w:pPr>
         <w:pStyle w:val="Bibliography"/>
       </w:pPr>
-      <w:bookmarkStart w:id="73" w:name="ref-Murphy2021"/>
-      <w:bookmarkEnd w:id="72"/>
+      <w:bookmarkStart w:id="74" w:name="ref-Murphy2021"/>
+      <w:bookmarkEnd w:id="73"/>
       <w:r>
         <w:t>Murphy, C. A., J. D. Romer, K. Stertz, I. Arismendi, R. Emig, F. Monzyk, and S. L. Johnson. 2021. Damming salmon fry: Evidence f</w:t>
       </w:r>
@@ -3523,8 +3538,8 @@
       <w:pPr>
         <w:pStyle w:val="Bibliography"/>
       </w:pPr>
-      <w:bookmarkStart w:id="74" w:name="ref-NOAA2017"/>
-      <w:bookmarkEnd w:id="73"/>
+      <w:bookmarkStart w:id="75" w:name="ref-NOAA2017"/>
+      <w:bookmarkEnd w:id="74"/>
       <w:r>
         <w:t>National Oceanic and Atmospheric Administration. 2017. ESA recovery plan for Snake River spring/summer Chinook Salmon (</w:t>
       </w:r>
@@ -3576,8 +3591,8 @@
       <w:pPr>
         <w:pStyle w:val="Bibliography"/>
       </w:pPr>
-      <w:bookmarkStart w:id="75" w:name="ref-Nemeth1999"/>
-      <w:bookmarkEnd w:id="74"/>
+      <w:bookmarkStart w:id="76" w:name="ref-Nemeth1999"/>
+      <w:bookmarkEnd w:id="75"/>
       <w:r>
         <w:t>Nemeth, D. J., and R. B. Kiefer. 1999. Snake River spring and summer Chinook Salmon choice for recovery. Fisheries 24(10):16–23.</w:t>
       </w:r>
@@ -3586,8 +3601,8 @@
       <w:pPr>
         <w:pStyle w:val="Bibliography"/>
       </w:pPr>
-      <w:bookmarkStart w:id="76" w:name="ref-Parker1995"/>
-      <w:bookmarkEnd w:id="75"/>
+      <w:bookmarkStart w:id="77" w:name="ref-Parker1995"/>
+      <w:bookmarkEnd w:id="76"/>
       <w:r>
         <w:t>Parker, R. M., M. P. Zimmerman, and D. L. Ward. 1995. Variability in biological characteristics of N</w:t>
       </w:r>
@@ -3599,8 +3614,8 @@
       <w:pPr>
         <w:pStyle w:val="Bibliography"/>
       </w:pPr>
-      <w:bookmarkStart w:id="77" w:name="ref-Petersen1994"/>
-      <w:bookmarkEnd w:id="76"/>
+      <w:bookmarkStart w:id="78" w:name="ref-Petersen1994"/>
+      <w:bookmarkEnd w:id="77"/>
       <w:r>
         <w:t>Petersen, J. H. 1994. Importance of spatial pattern in estimating predation on juvenile salmonids in the Columbia River. Transactions of the American Fisheries Society 123(6):924–930.</w:t>
       </w:r>
@@ -3609,8 +3624,8 @@
       <w:pPr>
         <w:pStyle w:val="Bibliography"/>
       </w:pPr>
-      <w:bookmarkStart w:id="78" w:name="ref-Petersen1999"/>
-      <w:bookmarkEnd w:id="77"/>
+      <w:bookmarkStart w:id="79" w:name="ref-Petersen1999"/>
+      <w:bookmarkEnd w:id="78"/>
       <w:r>
         <w:t>Pe</w:t>
       </w:r>
@@ -3622,8 +3637,8 @@
       <w:pPr>
         <w:pStyle w:val="Bibliography"/>
       </w:pPr>
-      <w:bookmarkStart w:id="79" w:name="ref-Poe1991"/>
-      <w:bookmarkEnd w:id="78"/>
+      <w:bookmarkStart w:id="80" w:name="ref-Poe1991"/>
+      <w:bookmarkEnd w:id="79"/>
       <w:r>
         <w:t>Poe, T. E., H. C. Hansel</w:t>
       </w:r>
@@ -3635,8 +3650,8 @@
       <w:pPr>
         <w:pStyle w:val="Bibliography"/>
       </w:pPr>
-      <w:bookmarkStart w:id="80" w:name="ref-Porter2019"/>
-      <w:bookmarkEnd w:id="79"/>
+      <w:bookmarkStart w:id="81" w:name="ref-Porter2019"/>
+      <w:bookmarkEnd w:id="80"/>
       <w:r>
         <w:lastRenderedPageBreak/>
         <w:t>Porter, N. J., M. W. Ackerman, T. M</w:t>
@@ -3652,8 +3667,8 @@
       <w:pPr>
         <w:pStyle w:val="Bibliography"/>
       </w:pPr>
-      <w:bookmarkStart w:id="81" w:name="ref-QGISDevelopmentTeam2022"/>
-      <w:bookmarkEnd w:id="80"/>
+      <w:bookmarkStart w:id="82" w:name="ref-QGISDevelopmentTeam2022"/>
+      <w:bookmarkEnd w:id="81"/>
       <w:r>
         <w:t>QGIS Development Team. 2022. QGIS Geographic Information System. Open Source Geospatial Foundation.</w:t>
       </w:r>
@@ -3662,8 +3677,8 @@
       <w:pPr>
         <w:pStyle w:val="Bibliography"/>
       </w:pPr>
-      <w:bookmarkStart w:id="82" w:name="ref-RCoreTeam2021"/>
-      <w:bookmarkEnd w:id="81"/>
+      <w:bookmarkStart w:id="83" w:name="ref-RCoreTeam2021"/>
+      <w:bookmarkEnd w:id="82"/>
       <w:r>
         <w:t xml:space="preserve">R Core Team. 2021. R: A language and environment for </w:t>
       </w:r>
@@ -3675,8 +3690,8 @@
       <w:pPr>
         <w:pStyle w:val="Bibliography"/>
       </w:pPr>
-      <w:bookmarkStart w:id="83" w:name="ref-Roni2018"/>
-      <w:bookmarkEnd w:id="82"/>
+      <w:bookmarkStart w:id="84" w:name="ref-Roni2018"/>
+      <w:bookmarkEnd w:id="83"/>
       <w:r>
         <w:t>Roni, P., P. J. Anders, T. J. Beechie, and D. J. Kaplowe. 2018. Review of tools for identifying, planning, and implementing habitat restoration for Pacific salmon and steelhead</w:t>
       </w:r>
@@ -3688,8 +3703,8 @@
       <w:pPr>
         <w:pStyle w:val="Bibliography"/>
       </w:pPr>
-      <w:bookmarkStart w:id="84" w:name="ref-Rubenson2020"/>
-      <w:bookmarkEnd w:id="83"/>
+      <w:bookmarkStart w:id="85" w:name="ref-Rubenson2020"/>
+      <w:bookmarkEnd w:id="84"/>
       <w:r>
         <w:t>Rubenson, E. S., D. J. Lawrence, and J. D. Olden. 2020. Threats to rearing juvenile Chinook Salmon from nonnative Smallmouth Bass inferred from stable isotope and fatty acid biomarkers. Transa</w:t>
       </w:r>
@@ -3701,8 +3716,8 @@
       <w:pPr>
         <w:pStyle w:val="Bibliography"/>
       </w:pPr>
-      <w:bookmarkStart w:id="85" w:name="ref-Shively1996"/>
-      <w:bookmarkEnd w:id="84"/>
+      <w:bookmarkStart w:id="86" w:name="ref-Shively1996"/>
+      <w:bookmarkEnd w:id="85"/>
       <w:r>
         <w:t>Shively, R. S., T. P. Poe, M. B. Sheer, and R. Peters. 1996. Criteria for reducing predation by Northern Squawfish near juvenile salmonid bypass outfalls at Columbia River dams. Regulated Rivers: Res</w:t>
       </w:r>
@@ -3714,8 +3729,8 @@
       <w:pPr>
         <w:pStyle w:val="Bibliography"/>
       </w:pPr>
-      <w:bookmarkStart w:id="86" w:name="ref-Tabor1993"/>
-      <w:bookmarkEnd w:id="85"/>
+      <w:bookmarkStart w:id="87" w:name="ref-Tabor1993"/>
+      <w:bookmarkEnd w:id="86"/>
       <w:r>
         <w:t>Tabor, R. A., R. S. Shively, and T. P. Poe. 1993. Predation of juvenile salmonids by Smallmouth Bass and Northern Pikeminnow in the Columbia River near Richland, Washington. North American Journal of Fisheries Management</w:t>
       </w:r>
@@ -3727,8 +3742,8 @@
       <w:pPr>
         <w:pStyle w:val="Bibliography"/>
       </w:pPr>
-      <w:bookmarkStart w:id="87" w:name="ref-Venditti2000"/>
-      <w:bookmarkEnd w:id="86"/>
+      <w:bookmarkStart w:id="88" w:name="ref-Venditti2000"/>
+      <w:bookmarkEnd w:id="87"/>
       <w:r>
         <w:lastRenderedPageBreak/>
         <w:t>Venditti, D. A., D. W. Rondorf, and J. M. Kraut. 2000. Migratory behavior and forebay delay of radio-tagged juvenile fall Chinook Salmon in a lower Snake River impoundment. North American Journal of Fisheries Management 20(1):41–52.</w:t>
@@ -3738,8 +3753,8 @@
       <w:pPr>
         <w:pStyle w:val="Bibliography"/>
       </w:pPr>
-      <w:bookmarkStart w:id="88" w:name="ref-Ward1995"/>
-      <w:bookmarkEnd w:id="87"/>
+      <w:bookmarkStart w:id="89" w:name="ref-Ward1995"/>
+      <w:bookmarkEnd w:id="88"/>
       <w:r>
         <w:t>Ward, D</w:t>
       </w:r>
@@ -3751,8 +3766,8 @@
       <w:pPr>
         <w:pStyle w:val="Bibliography"/>
       </w:pPr>
-      <w:bookmarkStart w:id="89" w:name="ref-Wasowicz1994"/>
-      <w:bookmarkEnd w:id="88"/>
+      <w:bookmarkStart w:id="90" w:name="ref-Wasowicz1994"/>
+      <w:bookmarkEnd w:id="89"/>
       <w:r>
         <w:t>Wasowicz, A., and R.</w:t>
       </w:r>
@@ -3764,8 +3779,8 @@
       <w:pPr>
         <w:pStyle w:val="Bibliography"/>
       </w:pPr>
-      <w:bookmarkStart w:id="90" w:name="ref-White2021"/>
-      <w:bookmarkEnd w:id="89"/>
+      <w:bookmarkStart w:id="91" w:name="ref-White2021"/>
+      <w:bookmarkEnd w:id="90"/>
       <w:r>
         <w:t>White, S. M., S. Brandy, C. Justice, K. A. Morinaga, L. Naylor, J. Ruzycki, E. R. Sedell, J. Steele, A. Towne, J. G. Webster, and I. Wilson. 2021. Progress towards a comprehensive approach for habitat restoration in the Columbia Basin: Case study in the Gr</w:t>
       </w:r>
@@ -3777,8 +3792,8 @@
       <w:pPr>
         <w:pStyle w:val="Bibliography"/>
       </w:pPr>
-      <w:bookmarkStart w:id="91" w:name="ref-Widener2021"/>
-      <w:bookmarkEnd w:id="90"/>
+      <w:bookmarkStart w:id="92" w:name="ref-Widener2021"/>
+      <w:bookmarkEnd w:id="91"/>
       <w:r>
         <w:t>Widener, D. L., J. R. Faulkner, S. G. Smith, T. M. Marsh, and R. W. Zabel. 2021. Survival estimates for the passage of spring-migrating juvenile salmonids through Snake and Columbia River dams and reservoirs, 2020</w:t>
       </w:r>
@@ -3790,8 +3805,8 @@
       <w:pPr>
         <w:pStyle w:val="Bibliography"/>
       </w:pPr>
-      <w:bookmarkStart w:id="92" w:name="ref-Winther2020"/>
-      <w:bookmarkEnd w:id="91"/>
+      <w:bookmarkStart w:id="93" w:name="ref-Winther2020"/>
+      <w:bookmarkEnd w:id="92"/>
       <w:r>
         <w:t>Winther, E., C. M. Barr, C. Miller, and C. Wheaton. 2020. Report on the predation index, predator control fisheries, and program evaluation for the Columbia River Basin Northern Pik</w:t>
       </w:r>
@@ -3803,8 +3818,8 @@
       <w:pPr>
         <w:pStyle w:val="Bibliography"/>
       </w:pPr>
-      <w:bookmarkStart w:id="93" w:name="ref-Wydoski2003"/>
-      <w:bookmarkEnd w:id="92"/>
+      <w:bookmarkStart w:id="94" w:name="ref-Wydoski2003"/>
+      <w:bookmarkEnd w:id="93"/>
       <w:r>
         <w:lastRenderedPageBreak/>
         <w:t>Wydoski, R. S., and R. R. Whitney. 2003. Inland fishes of Washington: Seco</w:t>
@@ -3817,8 +3832,8 @@
       <w:pPr>
         <w:pStyle w:val="Bibliography"/>
       </w:pPr>
-      <w:bookmarkStart w:id="94" w:name="ref-Zimmerman1999"/>
-      <w:bookmarkEnd w:id="93"/>
+      <w:bookmarkStart w:id="95" w:name="ref-Zimmerman1999"/>
+      <w:bookmarkEnd w:id="94"/>
       <w:r>
         <w:t>Zimmerman, M. P., and D. L. Ward. 1999. Index of predation on juvenile salmonids by Northern Pikeminnow in the lower Columbia River basin from 1994-96. Transactions of the American Fisheries</w:t>
       </w:r>
@@ -3830,8 +3845,8 @@
       <w:pPr>
         <w:pStyle w:val="Bibliography"/>
       </w:pPr>
-      <w:bookmarkStart w:id="95" w:name="ref-Zimmerman2012"/>
-      <w:bookmarkEnd w:id="94"/>
+      <w:bookmarkStart w:id="96" w:name="ref-Zimmerman2012"/>
+      <w:bookmarkEnd w:id="95"/>
       <w:r>
         <w:t>Zimmerman, M., K. Krueger, P. Roni, B. Bilby, J. Walters, and T. Quinn. 2012. Intensively Monitored Watersheds Program: An updated plan to monitor fish and habitat responses to restoration actions in the lower Columbia watersheds:</w:t>
       </w:r>
@@ -3839,8 +3854,8 @@
         <w:t>41.</w:t>
       </w:r>
     </w:p>
-    <w:bookmarkEnd w:id="40"/>
-    <w:bookmarkEnd w:id="95"/>
+    <w:bookmarkEnd w:id="41"/>
+    <w:bookmarkEnd w:id="96"/>
     <w:p>
       <w:r>
         <w:br w:type="page"/>
@@ -3850,14 +3865,14 @@
       <w:pPr>
         <w:pStyle w:val="Heading1"/>
       </w:pPr>
-      <w:bookmarkStart w:id="96" w:name="tables"/>
-      <w:bookmarkEnd w:id="38"/>
-      <w:commentRangeStart w:id="97"/>
+      <w:bookmarkStart w:id="97" w:name="tables"/>
+      <w:bookmarkEnd w:id="39"/>
+      <w:commentRangeStart w:id="98"/>
       <w:r>
         <w:lastRenderedPageBreak/>
         <w:t>Tables</w:t>
       </w:r>
-      <w:commentRangeEnd w:id="97"/>
+      <w:commentRangeEnd w:id="98"/>
       <w:r>
         <w:rPr>
           <w:rStyle w:val="CommentReference"/>
@@ -3867,7 +3882,7 @@
           <w:caps w:val="0"/>
           <w:color w:val="auto"/>
         </w:rPr>
-        <w:commentReference w:id="97"/>
+        <w:commentReference w:id="98"/>
       </w:r>
     </w:p>
     <w:p>
@@ -5085,16 +5100,16 @@
             <w:pPr>
               <w:pStyle w:val="Compact"/>
             </w:pPr>
-            <w:commentRangeStart w:id="98"/>
+            <w:commentRangeStart w:id="99"/>
             <w:r>
               <w:t>2019-11-12</w:t>
             </w:r>
-            <w:commentRangeEnd w:id="98"/>
+            <w:commentRangeEnd w:id="99"/>
             <w:r>
               <w:rPr>
                 <w:rStyle w:val="CommentReference"/>
               </w:rPr>
-              <w:commentReference w:id="98"/>
+              <w:commentReference w:id="99"/>
             </w:r>
           </w:p>
         </w:tc>
@@ -7345,8 +7360,8 @@
       <w:pPr>
         <w:pStyle w:val="Heading1"/>
       </w:pPr>
-      <w:bookmarkStart w:id="99" w:name="figures"/>
-      <w:bookmarkEnd w:id="96"/>
+      <w:bookmarkStart w:id="100" w:name="figures"/>
+      <w:bookmarkEnd w:id="97"/>
       <w:r>
         <w:lastRenderedPageBreak/>
         <w:t>Figures</w:t>
@@ -7605,17 +7620,17 @@
       <w:pPr>
         <w:pStyle w:val="ImageCaption"/>
       </w:pPr>
-      <w:commentRangeStart w:id="100"/>
+      <w:commentRangeStart w:id="101"/>
       <w:r>
         <w:t xml:space="preserve">Figure 4: </w:t>
       </w:r>
-      <w:commentRangeEnd w:id="100"/>
+      <w:commentRangeEnd w:id="101"/>
       <w:r>
         <w:rPr>
           <w:rStyle w:val="CommentReference"/>
           <w:i w:val="0"/>
         </w:rPr>
-        <w:commentReference w:id="100"/>
+        <w:commentReference w:id="101"/>
       </w:r>
       <w:r>
         <w:t>The cumulative fish prey consumed (g) by an individual Northern Pikeminnow during the peak Chinook Salmon emigrations for fall DSR (top left) and spring NRR (top right) and corresponding daily mean water temperatures (bottom panels). The black li</w:t>
@@ -7688,17 +7703,17 @@
       <w:pPr>
         <w:pStyle w:val="ImageCaption"/>
       </w:pPr>
-      <w:commentRangeStart w:id="101"/>
+      <w:commentRangeStart w:id="102"/>
       <w:r>
         <w:t>Figure 5:</w:t>
       </w:r>
-      <w:commentRangeEnd w:id="101"/>
+      <w:commentRangeEnd w:id="102"/>
       <w:r>
         <w:rPr>
           <w:rStyle w:val="CommentReference"/>
           <w:i w:val="0"/>
         </w:rPr>
-        <w:commentReference w:id="101"/>
+        <w:commentReference w:id="102"/>
       </w:r>
       <w:r>
         <w:t xml:space="preserve"> Estimated number of juvenile Chinook Salmon consumed by Northern Pikeminnow from a sensitivity analysis of variable diet scenarios. The proportion of Chinook Salmon in the total fish prey consumed by Northern Pikminnow were evaluate</w:t>
@@ -7784,7 +7799,7 @@
       <w:pPr>
         <w:pStyle w:val="Heading3"/>
       </w:pPr>
-      <w:bookmarkStart w:id="102" w:name="colophon"/>
+      <w:bookmarkStart w:id="103" w:name="colophon"/>
       <w:r>
         <w:lastRenderedPageBreak/>
         <w:t>Colophon</w:t>
@@ -9022,8 +9037,8 @@
         </w:rPr>
         <w:t>#&gt; Head:     [db9c1c6] 2022-03-23: Updated with edits from IC and MR</w:t>
       </w:r>
-      <w:bookmarkEnd w:id="99"/>
-      <w:bookmarkEnd w:id="102"/>
+      <w:bookmarkEnd w:id="100"/>
+      <w:bookmarkEnd w:id="103"/>
     </w:p>
     <w:sectPr>
       <w:pgSz w:w="12240" w:h="15840"/>
@@ -9038,7 +9053,7 @@
 
 <file path=word/comments.xml><?xml version="1.0" encoding="utf-8"?>
 <w:comments xmlns:wpc="http://schemas.microsoft.com/office/word/2010/wordprocessingCanvas" xmlns:cx="http://schemas.microsoft.com/office/drawing/2014/chartex" xmlns:cx1="http://schemas.microsoft.com/office/drawing/2015/9/8/chartex" xmlns:cx2="http://schemas.microsoft.com/office/drawing/2015/10/21/chartex" xmlns:cx3="http://schemas.microsoft.com/office/drawing/2016/5/9/chartex" xmlns:cx4="http://schemas.microsoft.com/office/drawing/2016/5/10/chartex" xmlns:cx5="http://schemas.microsoft.com/office/drawing/2016/5/11/chartex" xmlns:cx6="http://schemas.microsoft.com/office/drawing/2016/5/12/chartex" xmlns:cx7="http://schemas.microsoft.com/office/drawing/2016/5/13/chartex" xmlns:cx8="http://schemas.microsoft.com/office/drawing/2016/5/14/chartex" xmlns:mc="http://schemas.openxmlformats.org/markup-compatibility/2006" xmlns:aink="http://schemas.microsoft.com/office/drawing/2016/ink" xmlns:am3d="http://schemas.microsoft.com/office/drawing/2017/model3d" xmlns:o="urn:schemas-microsoft-com:office:office" xmlns:r="http://schemas.openxmlformats.org/officeDocument/2006/relationships" xmlns:m="http://schemas.openxmlformats.org/officeDocument/2006/math" xmlns:v="urn:schemas-microsoft-com:vml" xmlns:wp14="http://schemas.microsoft.com/office/word/2010/wordprocessingDrawing" xmlns:wp="http://schemas.openxmlformats.org/drawingml/2006/wordprocessingDrawing" xmlns:w10="urn:schemas-microsoft-com:office:word" xmlns:w="http://schemas.openxmlformats.org/wordprocessingml/2006/main" xmlns:w14="http://schemas.microsoft.com/office/word/2010/wordml" xmlns:w15="http://schemas.microsoft.com/office/word/2012/wordml" xmlns:w16cex="http://schemas.microsoft.com/office/word/2018/wordml/cex" xmlns:w16cid="http://schemas.microsoft.com/office/word/2016/wordml/cid" xmlns:w16="http://schemas.microsoft.com/office/word/2018/wordml" xmlns:w16sdtdh="http://schemas.microsoft.com/office/word/2020/wordml/sdtdatahash" xmlns:w16se="http://schemas.microsoft.com/office/word/2015/wordml/symex" xmlns:wpg="http://schemas.microsoft.com/office/word/2010/wordprocessingGroup" xmlns:wpi="http://schemas.microsoft.com/office/word/2010/wordprocessingInk" xmlns:wne="http://schemas.microsoft.com/office/word/2006/wordml" xmlns:wps="http://schemas.microsoft.com/office/word/2010/wordprocessingShape" mc:Ignorable="w14 w15 w16se w16cid w16 w16cex w16sdtdh wp14">
-  <w:comment w:id="1" w:author="Mike Ackerman" w:date="2022-03-30T14:53:00Z" w:initials="MA">
+  <w:comment w:id="0" w:author="Mike Ackerman" w:date="2022-03-30T15:03:00Z" w:initials="MA">
     <w:p>
       <w:pPr>
         <w:pStyle w:val="CommentText"/>
@@ -9050,6 +9065,131 @@
         <w:annotationRef/>
       </w:r>
       <w:r>
+        <w:t>Remaining issues to address:</w:t>
+      </w:r>
+    </w:p>
+    <w:p>
+      <w:pPr>
+        <w:pStyle w:val="CommentText"/>
+      </w:pPr>
+    </w:p>
+    <w:p>
+      <w:pPr>
+        <w:pStyle w:val="CommentText"/>
+        <w:numPr>
+          <w:ilvl w:val="0"/>
+          <w:numId w:val="17"/>
+        </w:numPr>
+      </w:pPr>
+      <w:r>
+        <w:t xml:space="preserve"> Place the results into context. E.g., we don’t pin the collapse of Upper Salmon Chinook on NPM. Rather, we believe it is another factor that should be considered and/or addressed for recovery efforts.</w:t>
+      </w:r>
+    </w:p>
+    <w:p>
+      <w:pPr>
+        <w:pStyle w:val="CommentText"/>
+      </w:pPr>
+    </w:p>
+    <w:p>
+      <w:pPr>
+        <w:pStyle w:val="CommentText"/>
+        <w:numPr>
+          <w:ilvl w:val="0"/>
+          <w:numId w:val="17"/>
+        </w:numPr>
+      </w:pPr>
+      <w:r>
+        <w:t xml:space="preserve"> Our adult equivalent estimate does assume no mortality between </w:t>
+      </w:r>
+      <w:proofErr w:type="spellStart"/>
+      <w:r>
+        <w:t>Deadwater</w:t>
+      </w:r>
+      <w:proofErr w:type="spellEnd"/>
+      <w:r>
+        <w:t xml:space="preserve"> and Lower </w:t>
+      </w:r>
+      <w:proofErr w:type="gramStart"/>
+      <w:r>
+        <w:t>Granite, but</w:t>
+      </w:r>
+      <w:proofErr w:type="gramEnd"/>
+      <w:r>
+        <w:t xml:space="preserve"> helps put potential impacts into a context that people can relate to.</w:t>
+      </w:r>
+    </w:p>
+    <w:p>
+      <w:pPr>
+        <w:pStyle w:val="ListParagraph"/>
+      </w:pPr>
+    </w:p>
+    <w:p>
+      <w:pPr>
+        <w:pStyle w:val="CommentText"/>
+        <w:numPr>
+          <w:ilvl w:val="0"/>
+          <w:numId w:val="17"/>
+        </w:numPr>
+      </w:pPr>
+      <w:r>
+        <w:t xml:space="preserve"> Why did we include temperature in the consumption potential figure? Partially because water temperature is likely the most important variable determining consumption rates.</w:t>
+      </w:r>
+    </w:p>
+    <w:p>
+      <w:pPr>
+        <w:pStyle w:val="ListParagraph"/>
+      </w:pPr>
+    </w:p>
+    <w:p>
+      <w:pPr>
+        <w:pStyle w:val="CommentText"/>
+        <w:numPr>
+          <w:ilvl w:val="0"/>
+          <w:numId w:val="17"/>
+        </w:numPr>
+      </w:pPr>
+      <w:r>
+        <w:t xml:space="preserve"> Improve the language for the </w:t>
+      </w:r>
+      <w:proofErr w:type="spellStart"/>
+      <w:r>
+        <w:t>Deadwater</w:t>
+      </w:r>
+      <w:proofErr w:type="spellEnd"/>
+      <w:r>
+        <w:t xml:space="preserve"> site description i.e., the origin is ambiguous, but likely exacerbated by human activities</w:t>
+      </w:r>
+    </w:p>
+    <w:p>
+      <w:pPr>
+        <w:pStyle w:val="ListParagraph"/>
+      </w:pPr>
+    </w:p>
+    <w:p>
+      <w:pPr>
+        <w:pStyle w:val="CommentText"/>
+        <w:numPr>
+          <w:ilvl w:val="0"/>
+          <w:numId w:val="17"/>
+        </w:numPr>
+      </w:pPr>
+      <w:r>
+        <w:t xml:space="preserve"> Place juvenile Chinook salmon consumption in context with emigration abundance estimates from tributaries e.g., the Lemhi River.</w:t>
+      </w:r>
+    </w:p>
+  </w:comment>
+  <w:comment w:id="2" w:author="Mike Ackerman" w:date="2022-03-30T14:53:00Z" w:initials="MA">
+    <w:p>
+      <w:pPr>
+        <w:pStyle w:val="CommentText"/>
+      </w:pPr>
+      <w:r>
+        <w:rPr>
+          <w:rStyle w:val="CommentReference"/>
+        </w:rPr>
+        <w:annotationRef/>
+      </w:r>
+      <w:r>
         <w:t>Suggested alternative:</w:t>
       </w:r>
     </w:p>
@@ -9075,7 +9215,7 @@
       </w:r>
     </w:p>
   </w:comment>
-  <w:comment w:id="4" w:author="Mike Ackerman" w:date="2022-03-30T14:53:00Z" w:initials="MA">
+  <w:comment w:id="5" w:author="Mike Ackerman" w:date="2022-03-30T14:53:00Z" w:initials="MA">
     <w:p>
       <w:pPr>
         <w:pStyle w:val="CommentText"/>
@@ -9088,28 +9228,6 @@
       </w:r>
       <w:r>
         <w:t>TB: Are these the correct references for this sentence?</w:t>
-      </w:r>
-    </w:p>
-  </w:comment>
-  <w:comment w:id="5" w:author="Mike Ackerman" w:date="2022-03-30T14:54:00Z" w:initials="MA">
-    <w:p>
-      <w:pPr>
-        <w:pStyle w:val="CommentText"/>
-      </w:pPr>
-      <w:r>
-        <w:rPr>
-          <w:rStyle w:val="CommentReference"/>
-        </w:rPr>
-        <w:annotationRef/>
-      </w:r>
-      <w:r>
-        <w:rPr>
-          <w:rStyle w:val="CommentReference"/>
-        </w:rPr>
-        <w:t xml:space="preserve">IC: </w:t>
-      </w:r>
-      <w:r>
-        <w:t>This seems off-topic. Perhaps an artifact of including the ESA process stuff in your paper. Personally, I prefer the biological basis for this research over the ESA process explanation. Anyone outside the PNW reading this paper probably won’t care about how NMFS decided to define Chinook population structure in the region. On the other hand, I understand why this is here to satisfy clients, etc. who are entrenched in the ESA world.</w:t>
       </w:r>
     </w:p>
   </w:comment>
@@ -9125,7 +9243,13 @@
         <w:annotationRef/>
       </w:r>
       <w:r>
-        <w:t>TB: I tend to agree. I know we added this to put later statements about the Lemhi into context, but can we consider removing all references to it - or removing it from intro, methods, results and touching on it in the discussion?</w:t>
+        <w:rPr>
+          <w:rStyle w:val="CommentReference"/>
+        </w:rPr>
+        <w:t xml:space="preserve">IC: </w:t>
+      </w:r>
+      <w:r>
+        <w:t>This seems off-topic. Perhaps an artifact of including the ESA process stuff in your paper. Personally, I prefer the biological basis for this research over the ESA process explanation. Anyone outside the PNW reading this paper probably won’t care about how NMFS decided to define Chinook population structure in the region. On the other hand, I understand why this is here to satisfy clients, etc. who are entrenched in the ESA world.</w:t>
       </w:r>
     </w:p>
   </w:comment>
@@ -9141,7 +9265,7 @@
         <w:annotationRef/>
       </w:r>
       <w:r>
-        <w:t>Or just ‘River’?</w:t>
+        <w:t>TB: I tend to agree. I know we added this to put later statements about the Lemhi into context, but can we consider removing all references to it - or removing it from intro, methods, results and touching on it in the discussion?</w:t>
       </w:r>
     </w:p>
   </w:comment>
@@ -9157,11 +9281,27 @@
         <w:annotationRef/>
       </w:r>
       <w:r>
+        <w:t>Or just ‘River’?</w:t>
+      </w:r>
+    </w:p>
+  </w:comment>
+  <w:comment w:id="9" w:author="Mike Ackerman" w:date="2022-03-30T14:54:00Z" w:initials="MA">
+    <w:p>
+      <w:pPr>
+        <w:pStyle w:val="CommentText"/>
+      </w:pPr>
+      <w:r>
+        <w:rPr>
+          <w:rStyle w:val="CommentReference"/>
+        </w:rPr>
+        <w:annotationRef/>
+      </w:r>
+      <w:r>
         <w:t>TB: I didn't make this change; thoughts mike?</w:t>
       </w:r>
     </w:p>
   </w:comment>
-  <w:comment w:id="17" w:author="Mike Ackerman" w:date="2022-03-30T14:55:00Z" w:initials="MA">
+  <w:comment w:id="18" w:author="Mike Ackerman" w:date="2022-03-30T14:55:00Z" w:initials="MA">
     <w:p>
       <w:pPr>
         <w:pStyle w:val="CommentText"/>
@@ -9174,35 +9314,6 @@
       </w:r>
       <w:r>
         <w:t>MR: My preference is to just put more summarized stats, such as the total fish caught and average CPUE, then put all the rest in a table. As-is it’s just a list of numbers, and especially easy to gloss over with all the years in there too. Make a super simple table that has the total number of fish captured by period, CPUE, total recaps, and unique recaps.</w:t>
-      </w:r>
-    </w:p>
-  </w:comment>
-  <w:comment w:id="18" w:author="Mike Ackerman" w:date="2022-03-30T14:56:00Z" w:initials="MA">
-    <w:p>
-      <w:pPr>
-        <w:pStyle w:val="CommentText"/>
-      </w:pPr>
-      <w:r>
-        <w:rPr>
-          <w:rStyle w:val="CommentReference"/>
-        </w:rPr>
-        <w:annotationRef/>
-      </w:r>
-      <w:r>
-        <w:t xml:space="preserve">TB: I agree with Marks comments. Also, the numbers here do not match the table. </w:t>
-      </w:r>
-    </w:p>
-    <w:p>
-      <w:pPr>
-        <w:pStyle w:val="CommentText"/>
-      </w:pPr>
-    </w:p>
-    <w:p>
-      <w:pPr>
-        <w:pStyle w:val="CommentText"/>
-      </w:pPr>
-      <w:r>
-        <w:t>I think we should combine table 2 and 3 and add a column for census type</w:t>
       </w:r>
     </w:p>
   </w:comment>
@@ -9218,7 +9329,20 @@
         <w:annotationRef/>
       </w:r>
       <w:r>
-        <w:t>MR: This either needs a rework or to just go in a table. Too much work to interpret it as it is. Can be resolved with solution from above comment</w:t>
+        <w:t xml:space="preserve">TB: I agree with Marks comments. Also, the numbers here do not match the table. </w:t>
+      </w:r>
+    </w:p>
+    <w:p>
+      <w:pPr>
+        <w:pStyle w:val="CommentText"/>
+      </w:pPr>
+    </w:p>
+    <w:p>
+      <w:pPr>
+        <w:pStyle w:val="CommentText"/>
+      </w:pPr>
+      <w:r>
+        <w:t>I think we should combine table 2 and 3 and add a column for census type</w:t>
       </w:r>
     </w:p>
   </w:comment>
@@ -9234,11 +9358,27 @@
         <w:annotationRef/>
       </w:r>
       <w:r>
+        <w:t>MR: This either needs a rework or to just go in a table. Too much work to interpret it as it is. Can be resolved with solution from above comment</w:t>
+      </w:r>
+    </w:p>
+  </w:comment>
+  <w:comment w:id="21" w:author="Mike Ackerman" w:date="2022-03-30T14:56:00Z" w:initials="MA">
+    <w:p>
+      <w:pPr>
+        <w:pStyle w:val="CommentText"/>
+      </w:pPr>
+      <w:r>
+        <w:rPr>
+          <w:rStyle w:val="CommentReference"/>
+        </w:rPr>
+        <w:annotationRef/>
+      </w:r>
+      <w:r>
         <w:t>TB: I personally would delete it since these number are already in a table.</w:t>
       </w:r>
     </w:p>
   </w:comment>
-  <w:comment w:id="23" w:author="Mike Ackerman" w:date="2022-03-30T14:57:00Z" w:initials="MA">
+  <w:comment w:id="24" w:author="Mike Ackerman" w:date="2022-03-30T14:57:00Z" w:initials="MA">
     <w:p>
       <w:pPr>
         <w:pStyle w:val="CommentText"/>
@@ -9296,7 +9436,7 @@
       </w:r>
     </w:p>
   </w:comment>
-  <w:comment w:id="24" w:author="Mike Ackerman" w:date="2022-03-30T14:57:00Z" w:initials="MA">
+  <w:comment w:id="25" w:author="Mike Ackerman" w:date="2022-03-30T14:57:00Z" w:initials="MA">
     <w:p>
       <w:pPr>
         <w:pStyle w:val="CommentText"/>
@@ -9312,7 +9452,7 @@
       </w:r>
     </w:p>
   </w:comment>
-  <w:comment w:id="34" w:author="Mike Ackerman" w:date="2022-03-30T14:58:00Z" w:initials="MA">
+  <w:comment w:id="35" w:author="Mike Ackerman" w:date="2022-03-30T14:58:00Z" w:initials="MA">
     <w:p>
       <w:pPr>
         <w:pStyle w:val="CommentText"/>
@@ -9325,41 +9465,6 @@
       </w:r>
       <w:r>
         <w:t>IC: You should consider dropping this section.</w:t>
-      </w:r>
-    </w:p>
-  </w:comment>
-  <w:comment w:id="97" w:author="Mike Ackerman" w:date="2022-03-30T14:59:00Z" w:initials="MA">
-    <w:p>
-      <w:pPr>
-        <w:pStyle w:val="CommentText"/>
-      </w:pPr>
-      <w:r>
-        <w:rPr>
-          <w:rStyle w:val="CommentReference"/>
-        </w:rPr>
-        <w:annotationRef/>
-      </w:r>
-      <w:r>
-        <w:rPr>
-          <w:rStyle w:val="CommentReference"/>
-        </w:rPr>
-        <w:annotationRef/>
-      </w:r>
-      <w:r>
-        <w:t>MR: Clearly these tables need some formatting love.</w:t>
-      </w:r>
-    </w:p>
-    <w:p>
-      <w:pPr>
-        <w:pStyle w:val="CommentText"/>
-      </w:pPr>
-    </w:p>
-    <w:p>
-      <w:pPr>
-        <w:pStyle w:val="CommentText"/>
-      </w:pPr>
-      <w:r>
-        <w:t>Also, I many of the column header names should be reconsidered, putting a variable name as a header nullifies the point of having a header – and you can’t expect every reader to have memorized the equations.</w:t>
       </w:r>
     </w:p>
   </w:comment>
@@ -9375,27 +9480,62 @@
         <w:annotationRef/>
       </w:r>
       <w:r>
+        <w:rPr>
+          <w:rStyle w:val="CommentReference"/>
+        </w:rPr>
+        <w:annotationRef/>
+      </w:r>
+      <w:r>
+        <w:t>MR: Clearly these tables need some formatting love.</w:t>
+      </w:r>
+    </w:p>
+    <w:p>
+      <w:pPr>
+        <w:pStyle w:val="CommentText"/>
+      </w:pPr>
+    </w:p>
+    <w:p>
+      <w:pPr>
+        <w:pStyle w:val="CommentText"/>
+      </w:pPr>
+      <w:r>
+        <w:t>Also, I many of the column header names should be reconsidered, putting a variable name as a header nullifies the point of having a header – and you can’t expect every reader to have memorized the equations.</w:t>
+      </w:r>
+    </w:p>
+  </w:comment>
+  <w:comment w:id="99" w:author="Mike Ackerman" w:date="2022-03-30T14:59:00Z" w:initials="MA">
+    <w:p>
+      <w:pPr>
+        <w:pStyle w:val="CommentText"/>
+      </w:pPr>
+      <w:r>
+        <w:rPr>
+          <w:rStyle w:val="CommentReference"/>
+        </w:rPr>
+        <w:annotationRef/>
+      </w:r>
+      <w:r>
         <w:t>MR: Dates that include year are redundant with information in the “Survey” column. Remove the year from either the survey or date column.</w:t>
-      </w:r>
-    </w:p>
-  </w:comment>
-  <w:comment w:id="100" w:author="Mike Ackerman" w:date="2022-03-30T15:00:00Z" w:initials="MA">
-    <w:p>
-      <w:pPr>
-        <w:pStyle w:val="CommentText"/>
-      </w:pPr>
-      <w:r>
-        <w:rPr>
-          <w:rStyle w:val="CommentReference"/>
-        </w:rPr>
-        <w:annotationRef/>
-      </w:r>
-      <w:r>
-        <w:t>MR: Is there a reason that water temps are paneled with fish consumed? If so, it is not clear to me.</w:t>
       </w:r>
     </w:p>
   </w:comment>
   <w:comment w:id="101" w:author="Mike Ackerman" w:date="2022-03-30T15:00:00Z" w:initials="MA">
+    <w:p>
+      <w:pPr>
+        <w:pStyle w:val="CommentText"/>
+      </w:pPr>
+      <w:r>
+        <w:rPr>
+          <w:rStyle w:val="CommentReference"/>
+        </w:rPr>
+        <w:annotationRef/>
+      </w:r>
+      <w:r>
+        <w:t>MR: Is there a reason that water temps are paneled with fish consumed? If so, it is not clear to me.</w:t>
+      </w:r>
+    </w:p>
+  </w:comment>
+  <w:comment w:id="102" w:author="Mike Ackerman" w:date="2022-03-30T15:00:00Z" w:initials="MA">
     <w:p>
       <w:pPr>
         <w:pStyle w:val="CommentText"/>
@@ -9416,6 +9556,7 @@
 
 <file path=word/commentsExtended.xml><?xml version="1.0" encoding="utf-8"?>
 <w15:commentsEx xmlns:wpc="http://schemas.microsoft.com/office/word/2010/wordprocessingCanvas" xmlns:cx="http://schemas.microsoft.com/office/drawing/2014/chartex" xmlns:cx1="http://schemas.microsoft.com/office/drawing/2015/9/8/chartex" xmlns:cx2="http://schemas.microsoft.com/office/drawing/2015/10/21/chartex" xmlns:cx3="http://schemas.microsoft.com/office/drawing/2016/5/9/chartex" xmlns:cx4="http://schemas.microsoft.com/office/drawing/2016/5/10/chartex" xmlns:cx5="http://schemas.microsoft.com/office/drawing/2016/5/11/chartex" xmlns:cx6="http://schemas.microsoft.com/office/drawing/2016/5/12/chartex" xmlns:cx7="http://schemas.microsoft.com/office/drawing/2016/5/13/chartex" xmlns:cx8="http://schemas.microsoft.com/office/drawing/2016/5/14/chartex" xmlns:mc="http://schemas.openxmlformats.org/markup-compatibility/2006" xmlns:aink="http://schemas.microsoft.com/office/drawing/2016/ink" xmlns:am3d="http://schemas.microsoft.com/office/drawing/2017/model3d" xmlns:o="urn:schemas-microsoft-com:office:office" xmlns:r="http://schemas.openxmlformats.org/officeDocument/2006/relationships" xmlns:m="http://schemas.openxmlformats.org/officeDocument/2006/math" xmlns:v="urn:schemas-microsoft-com:vml" xmlns:wp14="http://schemas.microsoft.com/office/word/2010/wordprocessingDrawing" xmlns:wp="http://schemas.openxmlformats.org/drawingml/2006/wordprocessingDrawing" xmlns:w10="urn:schemas-microsoft-com:office:word" xmlns:w="http://schemas.openxmlformats.org/wordprocessingml/2006/main" xmlns:w14="http://schemas.microsoft.com/office/word/2010/wordml" xmlns:w15="http://schemas.microsoft.com/office/word/2012/wordml" xmlns:w16cex="http://schemas.microsoft.com/office/word/2018/wordml/cex" xmlns:w16cid="http://schemas.microsoft.com/office/word/2016/wordml/cid" xmlns:w16="http://schemas.microsoft.com/office/word/2018/wordml" xmlns:w16sdtdh="http://schemas.microsoft.com/office/word/2020/wordml/sdtdatahash" xmlns:w16se="http://schemas.microsoft.com/office/word/2015/wordml/symex" xmlns:wpg="http://schemas.microsoft.com/office/word/2010/wordprocessingGroup" xmlns:wpi="http://schemas.microsoft.com/office/word/2010/wordprocessingInk" xmlns:wne="http://schemas.microsoft.com/office/word/2006/wordml" xmlns:wps="http://schemas.microsoft.com/office/word/2010/wordprocessingShape" mc:Ignorable="w14 w15 w16se w16cid w16 w16cex w16sdtdh wp14">
+  <w15:commentEx w15:paraId="57F0EEDD" w15:done="0"/>
   <w15:commentEx w15:paraId="36FA6A93" w15:done="0"/>
   <w15:commentEx w15:paraId="1E4AF201" w15:done="0"/>
   <w15:commentEx w15:paraId="2FDCEB1F" w15:done="0"/>
@@ -9438,6 +9579,7 @@
 
 <file path=word/commentsExtensible.xml><?xml version="1.0" encoding="utf-8"?>
 <w16cex:commentsExtensible xmlns:wpc="http://schemas.microsoft.com/office/word/2010/wordprocessingCanvas" xmlns:cx="http://schemas.microsoft.com/office/drawing/2014/chartex" xmlns:cx1="http://schemas.microsoft.com/office/drawing/2015/9/8/chartex" xmlns:cx2="http://schemas.microsoft.com/office/drawing/2015/10/21/chartex" xmlns:cx3="http://schemas.microsoft.com/office/drawing/2016/5/9/chartex" xmlns:cx4="http://schemas.microsoft.com/office/drawing/2016/5/10/chartex" xmlns:cx5="http://schemas.microsoft.com/office/drawing/2016/5/11/chartex" xmlns:cx6="http://schemas.microsoft.com/office/drawing/2016/5/12/chartex" xmlns:cx7="http://schemas.microsoft.com/office/drawing/2016/5/13/chartex" xmlns:cx8="http://schemas.microsoft.com/office/drawing/2016/5/14/chartex" xmlns:mc="http://schemas.openxmlformats.org/markup-compatibility/2006" xmlns:aink="http://schemas.microsoft.com/office/drawing/2016/ink" xmlns:am3d="http://schemas.microsoft.com/office/drawing/2017/model3d" xmlns:o="urn:schemas-microsoft-com:office:office" xmlns:r="http://schemas.openxmlformats.org/officeDocument/2006/relationships" xmlns:m="http://schemas.openxmlformats.org/officeDocument/2006/math" xmlns:v="urn:schemas-microsoft-com:vml" xmlns:wp14="http://schemas.microsoft.com/office/word/2010/wordprocessingDrawing" xmlns:wp="http://schemas.openxmlformats.org/drawingml/2006/wordprocessingDrawing" xmlns:w10="urn:schemas-microsoft-com:office:word" xmlns:w="http://schemas.openxmlformats.org/wordprocessingml/2006/main" xmlns:w14="http://schemas.microsoft.com/office/word/2010/wordml" xmlns:w15="http://schemas.microsoft.com/office/word/2012/wordml" xmlns:w16cex="http://schemas.microsoft.com/office/word/2018/wordml/cex" xmlns:w16cid="http://schemas.microsoft.com/office/word/2016/wordml/cid" xmlns:w16="http://schemas.microsoft.com/office/word/2018/wordml" xmlns:w16sdtdh="http://schemas.microsoft.com/office/word/2020/wordml/sdtdatahash" xmlns:w16se="http://schemas.microsoft.com/office/word/2015/wordml/symex" xmlns:wpg="http://schemas.microsoft.com/office/word/2010/wordprocessingGroup" xmlns:wpi="http://schemas.microsoft.com/office/word/2010/wordprocessingInk" xmlns:wne="http://schemas.microsoft.com/office/word/2006/wordml" xmlns:wps="http://schemas.microsoft.com/office/word/2010/wordprocessingShape" mc:Ignorable="w14 w15 w16se w16cid w16 w16cex w16sdtdh wp14">
+  <w16cex:commentExtensible w16cex:durableId="25EEEFA5" w16cex:dateUtc="2022-03-30T21:03:00Z"/>
   <w16cex:commentExtensible w16cex:durableId="25EEED4F" w16cex:dateUtc="2022-03-30T20:53:00Z"/>
   <w16cex:commentExtensible w16cex:durableId="25EEED67" w16cex:dateUtc="2022-03-30T20:53:00Z"/>
   <w16cex:commentExtensible w16cex:durableId="25EEED94" w16cex:dateUtc="2022-03-30T20:54:00Z"/>
@@ -9460,6 +9602,7 @@
 
 <file path=word/commentsIds.xml><?xml version="1.0" encoding="utf-8"?>
 <w16cid:commentsIds xmlns:wpc="http://schemas.microsoft.com/office/word/2010/wordprocessingCanvas" xmlns:cx="http://schemas.microsoft.com/office/drawing/2014/chartex" xmlns:cx1="http://schemas.microsoft.com/office/drawing/2015/9/8/chartex" xmlns:cx2="http://schemas.microsoft.com/office/drawing/2015/10/21/chartex" xmlns:cx3="http://schemas.microsoft.com/office/drawing/2016/5/9/chartex" xmlns:cx4="http://schemas.microsoft.com/office/drawing/2016/5/10/chartex" xmlns:cx5="http://schemas.microsoft.com/office/drawing/2016/5/11/chartex" xmlns:cx6="http://schemas.microsoft.com/office/drawing/2016/5/12/chartex" xmlns:cx7="http://schemas.microsoft.com/office/drawing/2016/5/13/chartex" xmlns:cx8="http://schemas.microsoft.com/office/drawing/2016/5/14/chartex" xmlns:mc="http://schemas.openxmlformats.org/markup-compatibility/2006" xmlns:aink="http://schemas.microsoft.com/office/drawing/2016/ink" xmlns:am3d="http://schemas.microsoft.com/office/drawing/2017/model3d" xmlns:o="urn:schemas-microsoft-com:office:office" xmlns:r="http://schemas.openxmlformats.org/officeDocument/2006/relationships" xmlns:m="http://schemas.openxmlformats.org/officeDocument/2006/math" xmlns:v="urn:schemas-microsoft-com:vml" xmlns:wp14="http://schemas.microsoft.com/office/word/2010/wordprocessingDrawing" xmlns:wp="http://schemas.openxmlformats.org/drawingml/2006/wordprocessingDrawing" xmlns:w10="urn:schemas-microsoft-com:office:word" xmlns:w="http://schemas.openxmlformats.org/wordprocessingml/2006/main" xmlns:w14="http://schemas.microsoft.com/office/word/2010/wordml" xmlns:w15="http://schemas.microsoft.com/office/word/2012/wordml" xmlns:w16cex="http://schemas.microsoft.com/office/word/2018/wordml/cex" xmlns:w16cid="http://schemas.microsoft.com/office/word/2016/wordml/cid" xmlns:w16="http://schemas.microsoft.com/office/word/2018/wordml" xmlns:w16sdtdh="http://schemas.microsoft.com/office/word/2020/wordml/sdtdatahash" xmlns:w16se="http://schemas.microsoft.com/office/word/2015/wordml/symex" xmlns:wpg="http://schemas.microsoft.com/office/word/2010/wordprocessingGroup" xmlns:wpi="http://schemas.microsoft.com/office/word/2010/wordprocessingInk" xmlns:wne="http://schemas.microsoft.com/office/word/2006/wordml" xmlns:wps="http://schemas.microsoft.com/office/word/2010/wordprocessingShape" mc:Ignorable="w14 w15 w16se w16cid w16 w16cex w16sdtdh wp14">
+  <w16cid:commentId w16cid:paraId="57F0EEDD" w16cid:durableId="25EEEFA5"/>
   <w16cid:commentId w16cid:paraId="36FA6A93" w16cid:durableId="25EEED4F"/>
   <w16cid:commentId w16cid:paraId="1E4AF201" w16cid:durableId="25EEED67"/>
   <w16cid:commentId w16cid:paraId="2FDCEB1F" w16cid:durableId="25EEED94"/>
@@ -9979,6 +10122,95 @@
     </w:lvl>
   </w:abstractNum>
   <w:abstractNum w:abstractNumId="13" w15:restartNumberingAfterBreak="0">
+    <w:nsid w:val="0F5A2918"/>
+    <w:multiLevelType w:val="hybridMultilevel"/>
+    <w:tmpl w:val="BF5019FE"/>
+    <w:lvl w:ilvl="0" w:tplc="0409000F">
+      <w:start w:val="1"/>
+      <w:numFmt w:val="decimal"/>
+      <w:lvlText w:val="%1."/>
+      <w:lvlJc w:val="left"/>
+      <w:pPr>
+        <w:ind w:left="720" w:hanging="360"/>
+      </w:pPr>
+      <w:rPr>
+        <w:rFonts w:hint="default"/>
+      </w:rPr>
+    </w:lvl>
+    <w:lvl w:ilvl="1" w:tplc="04090019" w:tentative="1">
+      <w:start w:val="1"/>
+      <w:numFmt w:val="lowerLetter"/>
+      <w:lvlText w:val="%2."/>
+      <w:lvlJc w:val="left"/>
+      <w:pPr>
+        <w:ind w:left="1440" w:hanging="360"/>
+      </w:pPr>
+    </w:lvl>
+    <w:lvl w:ilvl="2" w:tplc="0409001B" w:tentative="1">
+      <w:start w:val="1"/>
+      <w:numFmt w:val="lowerRoman"/>
+      <w:lvlText w:val="%3."/>
+      <w:lvlJc w:val="right"/>
+      <w:pPr>
+        <w:ind w:left="2160" w:hanging="180"/>
+      </w:pPr>
+    </w:lvl>
+    <w:lvl w:ilvl="3" w:tplc="0409000F" w:tentative="1">
+      <w:start w:val="1"/>
+      <w:numFmt w:val="decimal"/>
+      <w:lvlText w:val="%4."/>
+      <w:lvlJc w:val="left"/>
+      <w:pPr>
+        <w:ind w:left="2880" w:hanging="360"/>
+      </w:pPr>
+    </w:lvl>
+    <w:lvl w:ilvl="4" w:tplc="04090019" w:tentative="1">
+      <w:start w:val="1"/>
+      <w:numFmt w:val="lowerLetter"/>
+      <w:lvlText w:val="%5."/>
+      <w:lvlJc w:val="left"/>
+      <w:pPr>
+        <w:ind w:left="3600" w:hanging="360"/>
+      </w:pPr>
+    </w:lvl>
+    <w:lvl w:ilvl="5" w:tplc="0409001B" w:tentative="1">
+      <w:start w:val="1"/>
+      <w:numFmt w:val="lowerRoman"/>
+      <w:lvlText w:val="%6."/>
+      <w:lvlJc w:val="right"/>
+      <w:pPr>
+        <w:ind w:left="4320" w:hanging="180"/>
+      </w:pPr>
+    </w:lvl>
+    <w:lvl w:ilvl="6" w:tplc="0409000F" w:tentative="1">
+      <w:start w:val="1"/>
+      <w:numFmt w:val="decimal"/>
+      <w:lvlText w:val="%7."/>
+      <w:lvlJc w:val="left"/>
+      <w:pPr>
+        <w:ind w:left="5040" w:hanging="360"/>
+      </w:pPr>
+    </w:lvl>
+    <w:lvl w:ilvl="7" w:tplc="04090019" w:tentative="1">
+      <w:start w:val="1"/>
+      <w:numFmt w:val="lowerLetter"/>
+      <w:lvlText w:val="%8."/>
+      <w:lvlJc w:val="left"/>
+      <w:pPr>
+        <w:ind w:left="5760" w:hanging="360"/>
+      </w:pPr>
+    </w:lvl>
+    <w:lvl w:ilvl="8" w:tplc="0409001B" w:tentative="1">
+      <w:start w:val="1"/>
+      <w:numFmt w:val="lowerRoman"/>
+      <w:lvlText w:val="%9."/>
+      <w:lvlJc w:val="right"/>
+      <w:pPr>
+        <w:ind w:left="6480" w:hanging="180"/>
+      </w:pPr>
+    </w:lvl>
+  </w:abstractNum>
+  <w:abstractNum w:abstractNumId="14" w15:restartNumberingAfterBreak="0">
     <w:nsid w:val="14E83759"/>
     <w:multiLevelType w:val="hybridMultilevel"/>
     <w:tmpl w:val="3BDA80EC"/>
@@ -10091,7 +10323,7 @@
       </w:rPr>
     </w:lvl>
   </w:abstractNum>
-  <w:abstractNum w:abstractNumId="14" w15:restartNumberingAfterBreak="0">
+  <w:abstractNum w:abstractNumId="15" w15:restartNumberingAfterBreak="0">
     <w:nsid w:val="170CD2DE"/>
     <w:multiLevelType w:val="multilevel"/>
     <w:tmpl w:val="DECE2FD8"/>
@@ -10195,7 +10427,7 @@
       </w:pPr>
     </w:lvl>
   </w:abstractNum>
-  <w:abstractNum w:abstractNumId="15" w15:restartNumberingAfterBreak="0">
+  <w:abstractNum w:abstractNumId="16" w15:restartNumberingAfterBreak="0">
     <w:nsid w:val="2C1AE401"/>
     <w:multiLevelType w:val="multilevel"/>
     <w:tmpl w:val="CFD48760"/>
@@ -10300,10 +10532,10 @@
     </w:lvl>
   </w:abstractNum>
   <w:num w:numId="1">
-    <w:abstractNumId w:val="14"/>
+    <w:abstractNumId w:val="15"/>
   </w:num>
   <w:num w:numId="2">
-    <w:abstractNumId w:val="14"/>
+    <w:abstractNumId w:val="15"/>
   </w:num>
   <w:num w:numId="3">
     <w:abstractNumId w:val="0"/>
@@ -10372,6 +10604,9 @@
     </w:lvlOverride>
   </w:num>
   <w:num w:numId="16">
+    <w:abstractNumId w:val="14"/>
+  </w:num>
+  <w:num w:numId="17">
     <w:abstractNumId w:val="13"/>
   </w:num>
 </w:numbering>
@@ -11611,6 +11846,15 @@
       <w:szCs w:val="20"/>
     </w:rPr>
   </w:style>
+  <w:style w:type="paragraph" w:styleId="ListParagraph">
+    <w:name w:val="List Paragraph"/>
+    <w:basedOn w:val="Normal"/>
+    <w:rsid w:val="00761DD5"/>
+    <w:pPr>
+      <w:ind w:left="720"/>
+      <w:contextualSpacing/>
+    </w:pPr>
+  </w:style>
 </w:styles>
 </file>
 

</xml_diff>